<commit_message>
tout fini, imprimer E2 E3 et relier
</commit_message>
<xml_diff>
--- a/E1/Rapport PCO.docx
+++ b/E1/Rapport PCO.docx
@@ -3584,10 +3584,7 @@
                               <w:fldChar w:fldCharType="end"/>
                             </w:r>
                             <w:r>
-                              <w:t xml:space="preserve"> : Répartition des valeurs de la colonne "</w:t>
-                            </w:r>
-                            <w:r>
-                              <w:t>treatment"</w:t>
+                              <w:t xml:space="preserve"> : Répartition des valeurs de la colonne "treatment"</w:t>
                             </w:r>
                           </w:p>
                         </w:txbxContent>
@@ -4296,10 +4293,7 @@
                               <w:fldChar w:fldCharType="end"/>
                             </w:r>
                             <w:r>
-                              <w:t xml:space="preserve"> : Corrélation entre la colonne "</w:t>
-                            </w:r>
-                            <w:r>
-                              <w:t>work_inference" et "traitement"</w:t>
+                              <w:t xml:space="preserve"> : Corrélation entre la colonne "work_inference" et "traitement"</w:t>
                             </w:r>
                           </w:p>
                         </w:txbxContent>
@@ -4630,10 +4624,7 @@
                               <w:fldChar w:fldCharType="end"/>
                             </w:r>
                             <w:r>
-                              <w:t xml:space="preserve"> : Corrélation entre </w:t>
-                            </w:r>
-                            <w:r>
-                              <w:t>care_options et treatment</w:t>
+                              <w:t xml:space="preserve"> : Corrélation entre care_options et treatment</w:t>
                             </w:r>
                           </w:p>
                         </w:txbxContent>
@@ -5438,10 +5429,7 @@
                               <w:fldChar w:fldCharType="end"/>
                             </w:r>
                             <w:r>
-                              <w:t xml:space="preserve"> : Corrélation entre </w:t>
-                            </w:r>
-                            <w:r>
-                              <w:t>benefits et traitement</w:t>
+                              <w:t xml:space="preserve"> : Corrélation entre benefits et traitement</w:t>
                             </w:r>
                           </w:p>
                         </w:txbxContent>
@@ -5736,10 +5724,7 @@
                               <w:fldChar w:fldCharType="end"/>
                             </w:r>
                             <w:r>
-                              <w:t xml:space="preserve"> : Corrélation entre </w:t>
-                            </w:r>
-                            <w:r>
-                              <w:t>mental_health_consequence et traitement</w:t>
+                              <w:t xml:space="preserve"> : Corrélation entre mental_health_consequence et traitement</w:t>
                             </w:r>
                           </w:p>
                         </w:txbxContent>
@@ -5862,12 +5847,17 @@
         <w:t>'une base de</w:t>
       </w:r>
       <w:r>
-        <w:t xml:space="preserve"> donnée </w:t>
+        <w:t xml:space="preserve"> </w:t>
+      </w:r>
+      <w:proofErr w:type="gramStart"/>
+      <w:r>
+        <w:t xml:space="preserve">donnée </w:t>
       </w:r>
       <w:r>
         <w:t>analytique</w:t>
       </w:r>
       <w:bookmarkEnd w:id="7"/>
+      <w:proofErr w:type="gramEnd"/>
     </w:p>
     <w:p/>
     <w:p>
@@ -9047,6 +9037,7 @@
                               </w:rPr>
                               <w:t xml:space="preserve"> : </w:t>
                             </w:r>
+                            <w:proofErr w:type="gramStart"/>
                             <w:r>
                               <w:rPr>
                                 <w:rFonts w:ascii="Calibri" w:eastAsia="Calibri" w:hAnsi="Calibri"/>
@@ -9057,8 +9048,9 @@
                                 <w:sz w:val="18"/>
                                 <w:szCs w:val="18"/>
                               </w:rPr>
-                              <w:t>Fichier .</w:t>
+                              <w:t>Fichier .yml</w:t>
                             </w:r>
+                            <w:proofErr w:type="gramEnd"/>
                             <w:r>
                               <w:rPr>
                                 <w:rFonts w:ascii="Calibri" w:eastAsia="Calibri" w:hAnsi="Calibri"/>
@@ -9069,7 +9061,7 @@
                                 <w:sz w:val="18"/>
                                 <w:szCs w:val="18"/>
                               </w:rPr>
-                              <w:t>yml pour Github actions</w:t>
+                              <w:t xml:space="preserve"> pour Github actions</w:t>
                             </w:r>
                           </w:p>
                         </w:txbxContent>
@@ -11257,7 +11249,15 @@
     </w:p>
     <w:p>
       <w:r>
-        <w:t>J'ai opté pour une base de données relationnelle, SQLite. Nous ne sommes pas dans un cas où nous avons d'énorme volume de données, ni de documents complexes, type vidéos, à gérer, auquel cas nous aurions dû choisir une base de données non relationnelle.</w:t>
+        <w:t xml:space="preserve">J'ai opté pour une base de données relationnelle, SQLite. Nous ne sommes pas dans un cas où nous avons d'énorme volume de données, ni de documents complexes, type </w:t>
+      </w:r>
+      <w:proofErr w:type="gramStart"/>
+      <w:r>
+        <w:t>vidéos</w:t>
+      </w:r>
+      <w:proofErr w:type="gramEnd"/>
+      <w:r>
+        <w:t>, à gérer, auquel cas nous aurions dû choisir une base de données non relationnelle.</w:t>
       </w:r>
     </w:p>
     <w:p>
@@ -12101,7 +12101,7 @@
           <w:noProof/>
         </w:rPr>
         <w:drawing>
-          <wp:anchor distT="0" distB="0" distL="114300" distR="114300" simplePos="0" relativeHeight="251737088" behindDoc="0" locked="0" layoutInCell="1" allowOverlap="1" wp14:anchorId="0275EB8D" wp14:editId="3AEA3429">
+          <wp:anchor distT="0" distB="0" distL="114300" distR="114300" simplePos="0" relativeHeight="251737088" behindDoc="0" locked="0" layoutInCell="1" allowOverlap="1" wp14:anchorId="0275EB8D" wp14:editId="7D77CC73">
             <wp:simplePos x="0" y="0"/>
             <wp:positionH relativeFrom="column">
               <wp:posOffset>3218815</wp:posOffset>

</xml_diff>